<commit_message>
assigned tasks to users
</commit_message>
<xml_diff>
--- a/requirements/Project schedule Sp2013.docx
+++ b/requirements/Project schedule Sp2013.docx
@@ -45,7 +45,27 @@
           <w:szCs w:val="36"/>
           <w:u w:val="single"/>
         </w:rPr>
-        <w:t>/584, Spring 2013</w:t>
+        <w:t xml:space="preserve">/584, </w:t>
+      </w:r>
+      <w:proofErr w:type="gramStart"/>
+      <w:r>
+        <w:rPr>
+          <w:b/>
+          <w:sz w:val="36"/>
+          <w:szCs w:val="36"/>
+          <w:u w:val="single"/>
+        </w:rPr>
+        <w:t>Spring</w:t>
+      </w:r>
+      <w:proofErr w:type="gramEnd"/>
+      <w:r>
+        <w:rPr>
+          <w:b/>
+          <w:sz w:val="36"/>
+          <w:szCs w:val="36"/>
+          <w:u w:val="single"/>
+        </w:rPr>
+        <w:t xml:space="preserve"> 2013</w:t>
       </w:r>
     </w:p>
     <w:p>
@@ -228,6 +248,18 @@
         </w:numPr>
       </w:pPr>
       <w:r>
+        <w:t>(</w:t>
+      </w:r>
+      <w:r>
+        <w:rPr>
+          <w:color w:val="FF0000"/>
+        </w:rPr>
+        <w:t>waiting on feedback</w:t>
+      </w:r>
+      <w:r>
+        <w:t xml:space="preserve">) </w:t>
+      </w:r>
+      <w:r>
         <w:t>the completed architectural design</w:t>
       </w:r>
     </w:p>
@@ -239,6 +271,18 @@
         </w:numPr>
       </w:pPr>
       <w:r>
+        <w:t>(</w:t>
+      </w:r>
+      <w:r>
+        <w:rPr>
+          <w:color w:val="FF0000"/>
+        </w:rPr>
+        <w:t>Rusty</w:t>
+      </w:r>
+      <w:r>
+        <w:t xml:space="preserve">) </w:t>
+      </w:r>
+      <w:r>
         <w:t>function point analysis</w:t>
       </w:r>
     </w:p>
@@ -264,6 +308,18 @@
         </w:numPr>
       </w:pPr>
       <w:r>
+        <w:t>(</w:t>
+      </w:r>
+      <w:r>
+        <w:rPr>
+          <w:color w:val="FF0000"/>
+        </w:rPr>
+        <w:t>Matt</w:t>
+      </w:r>
+      <w:r>
+        <w:t xml:space="preserve">) </w:t>
+      </w:r>
+      <w:r>
         <w:t>the design specification document</w:t>
       </w:r>
     </w:p>
@@ -275,6 +331,18 @@
         </w:numPr>
       </w:pPr>
       <w:r>
+        <w:t>(</w:t>
+      </w:r>
+      <w:r>
+        <w:rPr>
+          <w:color w:val="FF0000"/>
+        </w:rPr>
+        <w:t>waiting on feedback</w:t>
+      </w:r>
+      <w:r>
+        <w:t xml:space="preserve">) </w:t>
+      </w:r>
+      <w:r>
         <w:t xml:space="preserve">the final draft of the software </w:t>
       </w:r>
       <w:r>
@@ -292,6 +360,18 @@
         </w:numPr>
       </w:pPr>
       <w:r>
+        <w:t>(</w:t>
+      </w:r>
+      <w:r>
+        <w:rPr>
+          <w:color w:val="FF0000"/>
+        </w:rPr>
+        <w:t>Linn</w:t>
+      </w:r>
+      <w:r>
+        <w:t xml:space="preserve">) </w:t>
+      </w:r>
+      <w:r>
         <w:t>the completed software project management plan</w:t>
       </w:r>
     </w:p>
@@ -303,7 +383,76 @@
         </w:numPr>
       </w:pPr>
       <w:r>
+        <w:t>(</w:t>
+      </w:r>
+      <w:proofErr w:type="spellStart"/>
+      <w:r>
+        <w:rPr>
+          <w:color w:val="FF0000"/>
+        </w:rPr>
+        <w:t>Chisomo</w:t>
+      </w:r>
+      <w:proofErr w:type="spellEnd"/>
+      <w:r>
+        <w:t xml:space="preserve">) </w:t>
+      </w:r>
+      <w:r>
         <w:t>the testing plan for the implementation</w:t>
+      </w:r>
+    </w:p>
+    <w:p>
+      <w:pPr>
+        <w:rPr>
+          <w:color w:val="00B050"/>
+        </w:rPr>
+      </w:pPr>
+    </w:p>
+    <w:p>
+      <w:pPr>
+        <w:rPr>
+          <w:color w:val="00B050"/>
+        </w:rPr>
+      </w:pPr>
+      <w:bookmarkStart w:id="0" w:name="_GoBack"/>
+      <w:bookmarkEnd w:id="0"/>
+      <w:r>
+        <w:rPr>
+          <w:color w:val="00B050"/>
+        </w:rPr>
+        <w:t>1</w:t>
+      </w:r>
+      <w:r>
+        <w:rPr>
+          <w:color w:val="00B050"/>
+          <w:vertAlign w:val="superscript"/>
+        </w:rPr>
+        <w:t>st</w:t>
+      </w:r>
+      <w:r>
+        <w:rPr>
+          <w:color w:val="00B050"/>
+        </w:rPr>
+        <w:t xml:space="preserve"> draft available for team review on Wednesday 13</w:t>
+      </w:r>
+      <w:r>
+        <w:rPr>
+          <w:color w:val="00B050"/>
+          <w:vertAlign w:val="superscript"/>
+        </w:rPr>
+        <w:t>th</w:t>
+      </w:r>
+    </w:p>
+    <w:p>
+      <w:pPr>
+        <w:rPr>
+          <w:color w:val="00B050"/>
+        </w:rPr>
+      </w:pPr>
+      <w:r>
+        <w:rPr>
+          <w:color w:val="00B050"/>
+        </w:rPr>
+        <w:t>Final draft due Wednesday 20th</w:t>
       </w:r>
     </w:p>
     <w:p/>
@@ -405,8 +554,6 @@
         </w:rPr>
         <w:t>Friday, May 10</w:t>
       </w:r>
-      <w:bookmarkStart w:id="0" w:name="_GoBack"/>
-      <w:bookmarkEnd w:id="0"/>
     </w:p>
     <w:p>
       <w:pPr>

</xml_diff>

<commit_message>
pencil mockup and management plan
</commit_message>
<xml_diff>
--- a/requirements/Project schedule Sp2013.docx
+++ b/requirements/Project schedule Sp2013.docx
@@ -237,7 +237,7 @@
         <w:rPr>
           <w:u w:val="single"/>
         </w:rPr>
-        <w:t>Friday, March 22</w:t>
+        <w:t>Friday, March 29</w:t>
       </w:r>
     </w:p>
     <w:p>
@@ -359,6 +359,8 @@
           <w:numId w:val="3"/>
         </w:numPr>
       </w:pPr>
+      <w:bookmarkStart w:id="0" w:name="_GoBack"/>
+      <w:bookmarkEnd w:id="0"/>
       <w:r>
         <w:t>(</w:t>
       </w:r>
@@ -413,8 +415,6 @@
           <w:color w:val="00B050"/>
         </w:rPr>
       </w:pPr>
-      <w:bookmarkStart w:id="0" w:name="_GoBack"/>
-      <w:bookmarkEnd w:id="0"/>
       <w:r>
         <w:rPr>
           <w:color w:val="00B050"/>

</xml_diff>